<commit_message>
I should commit more often
- Added options
- Added function input
- Changed integral.cs and cylinder.cs to accept options

Maybe more things? I don't remember.
</commit_message>
<xml_diff>
--- a/Integrate User Manual.docx
+++ b/Integrate User Manual.docx
@@ -946,21 +946,7 @@
           <w:rPr>
             <w:rStyle w:val="Hyperlink"/>
           </w:rPr>
-          <w:t>h</w:t>
-        </w:r>
-        <w:bookmarkStart w:id="0" w:name="_GoBack"/>
-        <w:bookmarkEnd w:id="0"/>
-        <w:r>
-          <w:rPr>
-            <w:rStyle w:val="Hyperlink"/>
-          </w:rPr>
-          <w:t>e</w:t>
-        </w:r>
-        <w:r>
-          <w:rPr>
-            <w:rStyle w:val="Hyperlink"/>
-          </w:rPr>
-          <w:t>re</w:t>
+          <w:t>here</w:t>
         </w:r>
       </w:hyperlink>
       <w:r>
@@ -1047,15 +1033,44 @@
           <w:ilvl w:val="0"/>
           <w:numId w:val="1"/>
         </w:numPr>
-      </w:pPr>
-      <w:r>
+        <w:rPr>
+          <w:strike/>
+        </w:rPr>
+      </w:pPr>
+      <w:r>
+        <w:rPr>
+          <w:strike/>
+        </w:rPr>
         <w:t xml:space="preserve">Arbitrary functions instead of </w:t>
       </w:r>
       <w:r>
+        <w:rPr>
+          <w:strike/>
+        </w:rPr>
         <w:t xml:space="preserve">only </w:t>
       </w:r>
       <w:r>
-        <w:t>preset ones</w:t>
+        <w:rPr>
+          <w:strike/>
+        </w:rPr>
+        <w:t xml:space="preserve">preset </w:t>
+      </w:r>
+      <w:r>
+        <w:rPr>
+          <w:strike/>
+        </w:rPr>
+        <w:t>ones</w:t>
+      </w:r>
+      <w:r>
+        <w:t xml:space="preserve"> </w:t>
+      </w:r>
+      <w:proofErr w:type="gramStart"/>
+      <w:r>
+        <w:t>Done</w:t>
+      </w:r>
+      <w:proofErr w:type="gramEnd"/>
+      <w:r>
+        <w:t>!</w:t>
       </w:r>
     </w:p>
     <w:p>
@@ -1101,9 +1116,26 @@
           <w:ilvl w:val="0"/>
           <w:numId w:val="1"/>
         </w:numPr>
-      </w:pPr>
-      <w:r>
+        <w:rPr>
+          <w:strike/>
+        </w:rPr>
+      </w:pPr>
+      <w:r>
+        <w:rPr>
+          <w:strike/>
+        </w:rPr>
         <w:t>Fix tab ordering for controls</w:t>
+      </w:r>
+      <w:r>
+        <w:t xml:space="preserve"> </w:t>
+      </w:r>
+      <w:proofErr w:type="gramStart"/>
+      <w:r>
+        <w:t>Done</w:t>
+      </w:r>
+      <w:proofErr w:type="gramEnd"/>
+      <w:r>
+        <w:t>!</w:t>
       </w:r>
     </w:p>
     <w:p>
@@ -1117,25 +1149,8 @@
       <w:r>
         <w:t>Add control tooltips</w:t>
       </w:r>
-    </w:p>
-    <w:p>
-      <w:r>
-        <w:t>(</w:t>
-      </w:r>
-      <w:r>
-        <w:t>This</w:t>
-      </w:r>
-      <w:r>
-        <w:t xml:space="preserve"> bit is sort of a guide for me, the </w:t>
-      </w:r>
-      <w:proofErr w:type="spellStart"/>
-      <w:r>
-        <w:t>dev</w:t>
-      </w:r>
-      <w:proofErr w:type="spellEnd"/>
-      <w:r>
-        <w:t>, of the things I need to do so that I can check them off)</w:t>
-      </w:r>
+      <w:bookmarkStart w:id="0" w:name="_GoBack"/>
+      <w:bookmarkEnd w:id="0"/>
     </w:p>
     <w:sectPr>
       <w:pgSz w:w="12240" w:h="15840"/>

</xml_diff>